<commit_message>
Almost done I hope, finally got flamegraph working... I think
</commit_message>
<xml_diff>
--- a/Title Page and Summary.docx
+++ b/Title Page and Summary.docx
@@ -2,119 +2,522 @@
 <file path=word/document.xml><?xml version="1.0" encoding="utf-8"?>
 <w:document xmlns:wpc="http://schemas.microsoft.com/office/word/2010/wordprocessingCanvas" xmlns:cx="http://schemas.microsoft.com/office/drawing/2014/chartex" xmlns:cx1="http://schemas.microsoft.com/office/drawing/2015/9/8/chartex" xmlns:cx2="http://schemas.microsoft.com/office/drawing/2015/10/21/chartex" xmlns:cx3="http://schemas.microsoft.com/office/drawing/2016/5/9/chartex" xmlns:cx4="http://schemas.microsoft.com/office/drawing/2016/5/10/chartex" xmlns:cx5="http://schemas.microsoft.com/office/drawing/2016/5/11/chartex" xmlns:cx6="http://schemas.microsoft.com/office/drawing/2016/5/12/chartex" xmlns:cx7="http://schemas.microsoft.com/office/drawing/2016/5/13/chartex" xmlns:cx8="http://schemas.microsoft.com/office/drawing/2016/5/14/chartex" xmlns:mc="http://schemas.openxmlformats.org/markup-compatibility/2006" xmlns:aink="http://schemas.microsoft.com/office/drawing/2016/ink" xmlns:am3d="http://schemas.microsoft.com/office/drawing/2017/model3d" xmlns:o="urn:schemas-microsoft-com:office:office" xmlns:r="http://schemas.openxmlformats.org/officeDocument/2006/relationships" xmlns:m="http://schemas.openxmlformats.org/officeDocument/2006/math" xmlns:v="urn:schemas-microsoft-com:vml" xmlns:wp14="http://schemas.microsoft.com/office/word/2010/wordprocessingDrawing" xmlns:wp="http://schemas.openxmlformats.org/drawingml/2006/wordprocessingDrawing" xmlns:w10="urn:schemas-microsoft-com:office:word" xmlns:w="http://schemas.openxmlformats.org/wordprocessingml/2006/main" xmlns:w14="http://schemas.microsoft.com/office/word/2010/wordml" xmlns:w15="http://schemas.microsoft.com/office/word/2012/wordml" xmlns:w16cid="http://schemas.microsoft.com/office/word/2016/wordml/cid" xmlns:w16se="http://schemas.microsoft.com/office/word/2015/wordml/symex" xmlns:wpg="http://schemas.microsoft.com/office/word/2010/wordprocessingGroup" xmlns:wpi="http://schemas.microsoft.com/office/word/2010/wordprocessingInk" xmlns:wne="http://schemas.microsoft.com/office/word/2006/wordml" xmlns:wps="http://schemas.microsoft.com/office/word/2010/wordprocessingShape" mc:Ignorable="w14 w15 w16se w16cid wp14">
   <w:body>
-    <w:p>
-      <w:pPr>
-        <w:spacing w:after="0"/>
+    <w:sdt>
+      <w:sdtPr>
+        <w:id w:val="-92637434"/>
+        <w:docPartObj>
+          <w:docPartGallery w:val="Cover Pages"/>
+          <w:docPartUnique/>
+        </w:docPartObj>
+      </w:sdtPr>
+      <w:sdtEndPr>
         <w:rPr>
           <w:b/>
           <w:sz w:val="32"/>
           <w:szCs w:val="32"/>
           <w:u w:val="single"/>
         </w:rPr>
-      </w:pPr>
-      <w:r>
-        <w:rPr>
-          <w:b/>
-          <w:sz w:val="32"/>
-          <w:szCs w:val="32"/>
-          <w:u w:val="single"/>
-        </w:rPr>
-        <w:t>CS 1632 – DELIVERABLE 2: Unit Testing CitySim9006</w:t>
-      </w:r>
-    </w:p>
-    <w:p>
-      <w:pPr>
-        <w:spacing w:after="0"/>
-        <w:rPr>
-          <w:b/>
-          <w:sz w:val="32"/>
-          <w:szCs w:val="32"/>
-        </w:rPr>
-      </w:pPr>
-      <w:r>
-        <w:rPr>
-          <w:b/>
-          <w:sz w:val="32"/>
-          <w:szCs w:val="32"/>
-        </w:rPr>
-        <w:t>Joshua Kephart</w:t>
-      </w:r>
-    </w:p>
-    <w:p>
-      <w:pPr>
-        <w:spacing w:after="0"/>
-        <w:rPr>
-          <w:b/>
-          <w:sz w:val="32"/>
-          <w:szCs w:val="32"/>
-        </w:rPr>
-      </w:pPr>
-      <w:proofErr w:type="spellStart"/>
-      <w:r>
-        <w:rPr>
-          <w:b/>
-          <w:sz w:val="32"/>
-          <w:szCs w:val="32"/>
-        </w:rPr>
-        <w:t>Github</w:t>
-      </w:r>
-      <w:proofErr w:type="spellEnd"/>
-      <w:r>
-        <w:rPr>
-          <w:b/>
-          <w:sz w:val="32"/>
-          <w:szCs w:val="32"/>
-        </w:rPr>
-        <w:t>: jak243</w:t>
-      </w:r>
-    </w:p>
-    <w:p>
-      <w:pPr>
-        <w:spacing w:after="0"/>
-        <w:rPr>
-          <w:b/>
-          <w:sz w:val="32"/>
-          <w:szCs w:val="32"/>
-        </w:rPr>
-      </w:pPr>
-      <w:r>
-        <w:rPr>
-          <w:b/>
-          <w:sz w:val="32"/>
-          <w:szCs w:val="32"/>
-        </w:rPr>
-        <w:t>Repository URL:</w:t>
-      </w:r>
-      <w:r>
-        <w:rPr>
-          <w:b/>
-          <w:sz w:val="32"/>
-          <w:szCs w:val="32"/>
-        </w:rPr>
-        <w:t xml:space="preserve"> </w:t>
-      </w:r>
-      <w:hyperlink r:id="rId4" w:history="1">
-        <w:r>
-          <w:rPr>
-            <w:rStyle w:val="Hyperlink"/>
-            <w:b/>
-            <w:sz w:val="32"/>
-            <w:szCs w:val="32"/>
-          </w:rPr>
-          <w:t>https://github.com/jak243/CS1632_d2.git</w:t>
-        </w:r>
-      </w:hyperlink>
-    </w:p>
+      </w:sdtEndPr>
+      <w:sdtContent>
+        <w:p/>
+        <w:p>
+          <w:pPr>
+            <w:rPr>
+              <w:b/>
+              <w:sz w:val="32"/>
+              <w:szCs w:val="32"/>
+              <w:u w:val="single"/>
+            </w:rPr>
+          </w:pPr>
+          <w:r>
+            <w:rPr>
+              <w:b/>
+              <w:noProof/>
+              <w:sz w:val="32"/>
+              <w:szCs w:val="32"/>
+              <w:u w:val="single"/>
+            </w:rPr>
+            <mc:AlternateContent>
+              <mc:Choice Requires="wps">
+                <w:drawing>
+                  <wp:anchor distT="45720" distB="45720" distL="114300" distR="114300" simplePos="0" relativeHeight="251657215" behindDoc="0" locked="0" layoutInCell="1" allowOverlap="1" wp14:anchorId="66A63562" wp14:editId="43E4BC53">
+                    <wp:simplePos x="0" y="0"/>
+                    <wp:positionH relativeFrom="margin">
+                      <wp:align>center</wp:align>
+                    </wp:positionH>
+                    <wp:positionV relativeFrom="paragraph">
+                      <wp:posOffset>4000500</wp:posOffset>
+                    </wp:positionV>
+                    <wp:extent cx="5067300" cy="942975"/>
+                    <wp:effectExtent l="0" t="0" r="0" b="0"/>
+                    <wp:wrapSquare wrapText="bothSides"/>
+                    <wp:docPr id="217" name="Text Box 2"/>
+                    <wp:cNvGraphicFramePr>
+                      <a:graphicFrameLocks xmlns:a="http://schemas.openxmlformats.org/drawingml/2006/main"/>
+                    </wp:cNvGraphicFramePr>
+                    <a:graphic xmlns:a="http://schemas.openxmlformats.org/drawingml/2006/main">
+                      <a:graphicData uri="http://schemas.microsoft.com/office/word/2010/wordprocessingShape">
+                        <wps:wsp>
+                          <wps:cNvSpPr txBox="1">
+                            <a:spLocks noChangeArrowheads="1"/>
+                          </wps:cNvSpPr>
+                          <wps:spPr bwMode="auto">
+                            <a:xfrm>
+                              <a:off x="0" y="0"/>
+                              <a:ext cx="5067300" cy="942975"/>
+                            </a:xfrm>
+                            <a:prstGeom prst="rect">
+                              <a:avLst/>
+                            </a:prstGeom>
+                            <a:noFill/>
+                            <a:ln w="9525">
+                              <a:noFill/>
+                              <a:miter lim="800000"/>
+                              <a:headEnd/>
+                              <a:tailEnd/>
+                            </a:ln>
+                          </wps:spPr>
+                          <wps:txbx>
+                            <w:txbxContent>
+                              <w:p>
+                                <w:pPr>
+                                  <w:spacing w:after="0"/>
+                                  <w:jc w:val="center"/>
+                                  <w:rPr>
+                                    <w:rFonts w:asciiTheme="majorHAnsi" w:hAnsiTheme="majorHAnsi" w:cstheme="majorHAnsi"/>
+                                    <w:sz w:val="32"/>
+                                    <w:szCs w:val="32"/>
+                                  </w:rPr>
+                                </w:pPr>
+                                <w:r>
+                                  <w:rPr>
+                                    <w:rFonts w:asciiTheme="majorHAnsi" w:hAnsiTheme="majorHAnsi" w:cstheme="majorHAnsi"/>
+                                    <w:sz w:val="32"/>
+                                    <w:szCs w:val="32"/>
+                                  </w:rPr>
+                                  <w:t>Joshua Kephart</w:t>
+                                </w:r>
+                              </w:p>
+                              <w:p>
+                                <w:pPr>
+                                  <w:spacing w:after="0"/>
+                                  <w:jc w:val="center"/>
+                                  <w:rPr>
+                                    <w:rFonts w:asciiTheme="majorHAnsi" w:hAnsiTheme="majorHAnsi" w:cstheme="majorHAnsi"/>
+                                    <w:sz w:val="32"/>
+                                    <w:szCs w:val="32"/>
+                                  </w:rPr>
+                                </w:pPr>
+                                <w:r>
+                                  <w:rPr>
+                                    <w:rFonts w:asciiTheme="majorHAnsi" w:hAnsiTheme="majorHAnsi" w:cstheme="majorHAnsi"/>
+                                    <w:sz w:val="32"/>
+                                    <w:szCs w:val="32"/>
+                                  </w:rPr>
+                                  <w:t>GitHub username: jak243</w:t>
+                                </w:r>
+                              </w:p>
+                              <w:p>
+                                <w:pPr>
+                                  <w:pStyle w:val="HTMLPreformatted"/>
+                                  <w:jc w:val="center"/>
+                                  <w:rPr>
+                                    <w:rFonts w:asciiTheme="majorHAnsi" w:hAnsiTheme="majorHAnsi" w:cstheme="majorHAnsi"/>
+                                    <w:color w:val="24292E"/>
+                                    <w:sz w:val="32"/>
+                                    <w:szCs w:val="32"/>
+                                  </w:rPr>
+                                </w:pPr>
+                                <w:r>
+                                  <w:rPr>
+                                    <w:rFonts w:asciiTheme="majorHAnsi" w:hAnsiTheme="majorHAnsi" w:cstheme="majorHAnsi"/>
+                                    <w:sz w:val="32"/>
+                                    <w:szCs w:val="32"/>
+                                  </w:rPr>
+                                  <w:t xml:space="preserve">Repository: </w:t>
+                                </w:r>
+                                <w:r>
+                                  <w:rPr>
+                                    <w:rFonts w:asciiTheme="majorHAnsi" w:hAnsiTheme="majorHAnsi" w:cstheme="majorHAnsi"/>
+                                    <w:color w:val="24292E"/>
+                                    <w:sz w:val="32"/>
+                                    <w:szCs w:val="32"/>
+                                  </w:rPr>
+                                  <w:t>https://github.com/jak243/CS1632_d3.git</w:t>
+                                </w:r>
+                              </w:p>
+                              <w:p>
+                                <w:pPr>
+                                  <w:spacing w:after="0"/>
+                                  <w:jc w:val="center"/>
+                                </w:pPr>
+                              </w:p>
+                            </w:txbxContent>
+                          </wps:txbx>
+                          <wps:bodyPr rot="0" vert="horz" wrap="square" lIns="91440" tIns="45720" rIns="91440" bIns="45720" anchor="t" anchorCtr="0">
+                            <a:noAutofit/>
+                          </wps:bodyPr>
+                        </wps:wsp>
+                      </a:graphicData>
+                    </a:graphic>
+                    <wp14:sizeRelH relativeFrom="margin">
+                      <wp14:pctWidth>0</wp14:pctWidth>
+                    </wp14:sizeRelH>
+                    <wp14:sizeRelV relativeFrom="margin">
+                      <wp14:pctHeight>0</wp14:pctHeight>
+                    </wp14:sizeRelV>
+                  </wp:anchor>
+                </w:drawing>
+              </mc:Choice>
+              <mc:Fallback>
+                <w:pict>
+                  <v:shapetype w14:anchorId="66A63562" id="_x0000_t202" coordsize="21600,21600" o:spt="202" path="m,l,21600r21600,l21600,xe">
+                    <v:stroke joinstyle="miter"/>
+                    <v:path gradientshapeok="t" o:connecttype="rect"/>
+                  </v:shapetype>
+                  <v:shape id="Text Box 2" o:spid="_x0000_s1026" type="#_x0000_t202" style="position:absolute;margin-left:0;margin-top:315pt;width:399pt;height:74.25pt;z-index:251657215;visibility:visible;mso-wrap-style:square;mso-width-percent:0;mso-height-percent:0;mso-wrap-distance-left:9pt;mso-wrap-distance-top:3.6pt;mso-wrap-distance-right:9pt;mso-wrap-distance-bottom:3.6pt;mso-position-horizontal:center;mso-position-horizontal-relative:margin;mso-position-vertical:absolute;mso-position-vertical-relative:text;mso-width-percent:0;mso-height-percent:0;mso-width-relative:margin;mso-height-relative:margin;v-text-anchor:top" o:gfxdata="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" filled="f" stroked="f">
+                    <v:textbox>
+                      <w:txbxContent>
+                        <w:p>
+                          <w:pPr>
+                            <w:spacing w:after="0"/>
+                            <w:jc w:val="center"/>
+                            <w:rPr>
+                              <w:rFonts w:asciiTheme="majorHAnsi" w:hAnsiTheme="majorHAnsi" w:cstheme="majorHAnsi"/>
+                              <w:sz w:val="32"/>
+                              <w:szCs w:val="32"/>
+                            </w:rPr>
+                          </w:pPr>
+                          <w:r>
+                            <w:rPr>
+                              <w:rFonts w:asciiTheme="majorHAnsi" w:hAnsiTheme="majorHAnsi" w:cstheme="majorHAnsi"/>
+                              <w:sz w:val="32"/>
+                              <w:szCs w:val="32"/>
+                            </w:rPr>
+                            <w:t>Joshua Kephart</w:t>
+                          </w:r>
+                        </w:p>
+                        <w:p>
+                          <w:pPr>
+                            <w:spacing w:after="0"/>
+                            <w:jc w:val="center"/>
+                            <w:rPr>
+                              <w:rFonts w:asciiTheme="majorHAnsi" w:hAnsiTheme="majorHAnsi" w:cstheme="majorHAnsi"/>
+                              <w:sz w:val="32"/>
+                              <w:szCs w:val="32"/>
+                            </w:rPr>
+                          </w:pPr>
+                          <w:r>
+                            <w:rPr>
+                              <w:rFonts w:asciiTheme="majorHAnsi" w:hAnsiTheme="majorHAnsi" w:cstheme="majorHAnsi"/>
+                              <w:sz w:val="32"/>
+                              <w:szCs w:val="32"/>
+                            </w:rPr>
+                            <w:t>GitHub username: jak243</w:t>
+                          </w:r>
+                        </w:p>
+                        <w:p>
+                          <w:pPr>
+                            <w:pStyle w:val="HTMLPreformatted"/>
+                            <w:jc w:val="center"/>
+                            <w:rPr>
+                              <w:rFonts w:asciiTheme="majorHAnsi" w:hAnsiTheme="majorHAnsi" w:cstheme="majorHAnsi"/>
+                              <w:color w:val="24292E"/>
+                              <w:sz w:val="32"/>
+                              <w:szCs w:val="32"/>
+                            </w:rPr>
+                          </w:pPr>
+                          <w:r>
+                            <w:rPr>
+                              <w:rFonts w:asciiTheme="majorHAnsi" w:hAnsiTheme="majorHAnsi" w:cstheme="majorHAnsi"/>
+                              <w:sz w:val="32"/>
+                              <w:szCs w:val="32"/>
+                            </w:rPr>
+                            <w:t xml:space="preserve">Repository: </w:t>
+                          </w:r>
+                          <w:r>
+                            <w:rPr>
+                              <w:rFonts w:asciiTheme="majorHAnsi" w:hAnsiTheme="majorHAnsi" w:cstheme="majorHAnsi"/>
+                              <w:color w:val="24292E"/>
+                              <w:sz w:val="32"/>
+                              <w:szCs w:val="32"/>
+                            </w:rPr>
+                            <w:t>https://github.com/jak243/CS1632_d3.git</w:t>
+                          </w:r>
+                        </w:p>
+                        <w:p>
+                          <w:pPr>
+                            <w:spacing w:after="0"/>
+                            <w:jc w:val="center"/>
+                          </w:pPr>
+                        </w:p>
+                      </w:txbxContent>
+                    </v:textbox>
+                    <w10:wrap type="square" anchorx="margin"/>
+                  </v:shape>
+                </w:pict>
+              </mc:Fallback>
+            </mc:AlternateContent>
+          </w:r>
+          <w:r>
+            <w:rPr>
+              <w:noProof/>
+            </w:rPr>
+            <mc:AlternateContent>
+              <mc:Choice Requires="wps">
+                <w:drawing>
+                  <wp:anchor distT="0" distB="0" distL="182880" distR="182880" simplePos="0" relativeHeight="251656190" behindDoc="0" locked="0" layoutInCell="1" allowOverlap="1" wp14:anchorId="79DDEE77" wp14:editId="57CED3B0">
+                    <wp:simplePos x="0" y="0"/>
+                    <wp:positionH relativeFrom="margin">
+                      <wp:align>left</wp:align>
+                    </wp:positionH>
+                    <wp:positionV relativeFrom="margin">
+                      <wp:posOffset>3181350</wp:posOffset>
+                    </wp:positionV>
+                    <wp:extent cx="5934075" cy="6720840"/>
+                    <wp:effectExtent l="0" t="0" r="9525" b="14605"/>
+                    <wp:wrapSquare wrapText="bothSides"/>
+                    <wp:docPr id="131" name="Text Box 131"/>
+                    <wp:cNvGraphicFramePr/>
+                    <a:graphic xmlns:a="http://schemas.openxmlformats.org/drawingml/2006/main">
+                      <a:graphicData uri="http://schemas.microsoft.com/office/word/2010/wordprocessingShape">
+                        <wps:wsp>
+                          <wps:cNvSpPr txBox="1"/>
+                          <wps:spPr>
+                            <a:xfrm>
+                              <a:off x="0" y="0"/>
+                              <a:ext cx="5934075" cy="6720840"/>
+                            </a:xfrm>
+                            <a:prstGeom prst="rect">
+                              <a:avLst/>
+                            </a:prstGeom>
+                            <a:noFill/>
+                            <a:ln w="6350">
+                              <a:noFill/>
+                            </a:ln>
+                            <a:effectLst/>
+                          </wps:spPr>
+                          <wps:style>
+                            <a:lnRef idx="0">
+                              <a:schemeClr val="accent1"/>
+                            </a:lnRef>
+                            <a:fillRef idx="0">
+                              <a:schemeClr val="accent1"/>
+                            </a:fillRef>
+                            <a:effectRef idx="0">
+                              <a:schemeClr val="accent1"/>
+                            </a:effectRef>
+                            <a:fontRef idx="minor">
+                              <a:schemeClr val="dk1"/>
+                            </a:fontRef>
+                          </wps:style>
+                          <wps:txbx>
+                            <w:txbxContent>
+                              <w:p>
+                                <w:pPr>
+                                  <w:pStyle w:val="NoSpacing"/>
+                                  <w:spacing w:before="40" w:after="560" w:line="216" w:lineRule="auto"/>
+                                  <w:jc w:val="center"/>
+                                  <w:rPr>
+                                    <w:sz w:val="72"/>
+                                    <w:szCs w:val="72"/>
+                                  </w:rPr>
+                                </w:pPr>
+                                <w:sdt>
+                                  <w:sdtPr>
+                                    <w:rPr>
+                                      <w:sz w:val="72"/>
+                                      <w:szCs w:val="72"/>
+                                    </w:rPr>
+                                    <w:alias w:val="Title"/>
+                                    <w:tag w:val=""/>
+                                    <w:id w:val="-88088284"/>
+                                    <w:dataBinding w:prefixMappings="xmlns:ns0='http://purl.org/dc/elements/1.1/' xmlns:ns1='http://schemas.openxmlformats.org/package/2006/metadata/core-properties' " w:xpath="/ns1:coreProperties[1]/ns0:title[1]" w:storeItemID="{6C3C8BC8-F283-45AE-878A-BAB7291924A1}"/>
+                                    <w:text/>
+                                  </w:sdtPr>
+                                  <w:sdtContent>
+                                    <w:r>
+                                      <w:rPr>
+                                        <w:sz w:val="72"/>
+                                        <w:szCs w:val="72"/>
+                                      </w:rPr>
+                                      <w:t>CS 1632 – DELIVERABLE 3: Performance Testing</w:t>
+                                    </w:r>
+                                  </w:sdtContent>
+                                </w:sdt>
+                              </w:p>
+                              <w:p>
+                                <w:pPr>
+                                  <w:pStyle w:val="NoSpacing"/>
+                                  <w:spacing w:before="40" w:after="40"/>
+                                  <w:rPr>
+                                    <w:caps/>
+                                    <w:sz w:val="28"/>
+                                    <w:szCs w:val="28"/>
+                                  </w:rPr>
+                                </w:pPr>
+                              </w:p>
+                              <w:p>
+                                <w:pPr>
+                                  <w:pStyle w:val="NoSpacing"/>
+                                  <w:spacing w:before="80" w:after="40"/>
+                                  <w:jc w:val="center"/>
+                                  <w:rPr>
+                                    <w:caps/>
+                                    <w:sz w:val="24"/>
+                                    <w:szCs w:val="24"/>
+                                  </w:rPr>
+                                </w:pPr>
+                                <w:r>
+                                  <w:rPr>
+                                    <w:caps/>
+                                    <w:sz w:val="24"/>
+                                    <w:szCs w:val="24"/>
+                                  </w:rPr>
+                                  <w:t xml:space="preserve"> </w:t>
+                                </w:r>
+                              </w:p>
+                            </w:txbxContent>
+                          </wps:txbx>
+                          <wps:bodyPr rot="0" spcFirstLastPara="0" vertOverflow="overflow" horzOverflow="overflow" vert="horz" wrap="square" lIns="0" tIns="0" rIns="0" bIns="0" numCol="1" spcCol="0" rtlCol="0" fromWordArt="0" anchor="t" anchorCtr="0" forceAA="0" compatLnSpc="1">
+                            <a:prstTxWarp prst="textNoShape">
+                              <a:avLst/>
+                            </a:prstTxWarp>
+                            <a:spAutoFit/>
+                          </wps:bodyPr>
+                        </wps:wsp>
+                      </a:graphicData>
+                    </a:graphic>
+                    <wp14:sizeRelH relativeFrom="margin">
+                      <wp14:pctWidth>0</wp14:pctWidth>
+                    </wp14:sizeRelH>
+                    <wp14:sizeRelV relativeFrom="page">
+                      <wp14:pctHeight>35000</wp14:pctHeight>
+                    </wp14:sizeRelV>
+                  </wp:anchor>
+                </w:drawing>
+              </mc:Choice>
+              <mc:Fallback>
+                <w:pict>
+                  <v:shape w14:anchorId="79DDEE77" id="Text Box 131" o:spid="_x0000_s1027" type="#_x0000_t202" style="position:absolute;margin-left:0;margin-top:250.5pt;width:467.25pt;height:529.2pt;z-index:251656190;visibility:visible;mso-wrap-style:square;mso-width-percent:0;mso-height-percent:350;mso-wrap-distance-left:14.4pt;mso-wrap-distance-top:0;mso-wrap-distance-right:14.4pt;mso-wrap-distance-bottom:0;mso-position-horizontal:left;mso-position-horizontal-relative:margin;mso-position-vertical:absolute;mso-position-vertical-relative:margin;mso-width-percent:0;mso-height-percent:350;mso-width-relative:margin;mso-height-relative:page;v-text-anchor:top" o:gfxdata="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" filled="f" stroked="f" strokeweight=".5pt">
+                    <v:textbox style="mso-fit-shape-to-text:t" inset="0,0,0,0">
+                      <w:txbxContent>
+                        <w:p>
+                          <w:pPr>
+                            <w:pStyle w:val="NoSpacing"/>
+                            <w:spacing w:before="40" w:after="560" w:line="216" w:lineRule="auto"/>
+                            <w:jc w:val="center"/>
+                            <w:rPr>
+                              <w:sz w:val="72"/>
+                              <w:szCs w:val="72"/>
+                            </w:rPr>
+                          </w:pPr>
+                          <w:sdt>
+                            <w:sdtPr>
+                              <w:rPr>
+                                <w:sz w:val="72"/>
+                                <w:szCs w:val="72"/>
+                              </w:rPr>
+                              <w:alias w:val="Title"/>
+                              <w:tag w:val=""/>
+                              <w:id w:val="-88088284"/>
+                              <w:dataBinding w:prefixMappings="xmlns:ns0='http://purl.org/dc/elements/1.1/' xmlns:ns1='http://schemas.openxmlformats.org/package/2006/metadata/core-properties' " w:xpath="/ns1:coreProperties[1]/ns0:title[1]" w:storeItemID="{6C3C8BC8-F283-45AE-878A-BAB7291924A1}"/>
+                              <w:text/>
+                            </w:sdtPr>
+                            <w:sdtContent>
+                              <w:r>
+                                <w:rPr>
+                                  <w:sz w:val="72"/>
+                                  <w:szCs w:val="72"/>
+                                </w:rPr>
+                                <w:t>CS 1632 – DELIVERABLE 3: Performance Testing</w:t>
+                              </w:r>
+                            </w:sdtContent>
+                          </w:sdt>
+                        </w:p>
+                        <w:p>
+                          <w:pPr>
+                            <w:pStyle w:val="NoSpacing"/>
+                            <w:spacing w:before="40" w:after="40"/>
+                            <w:rPr>
+                              <w:caps/>
+                              <w:sz w:val="28"/>
+                              <w:szCs w:val="28"/>
+                            </w:rPr>
+                          </w:pPr>
+                        </w:p>
+                        <w:p>
+                          <w:pPr>
+                            <w:pStyle w:val="NoSpacing"/>
+                            <w:spacing w:before="80" w:after="40"/>
+                            <w:jc w:val="center"/>
+                            <w:rPr>
+                              <w:caps/>
+                              <w:sz w:val="24"/>
+                              <w:szCs w:val="24"/>
+                            </w:rPr>
+                          </w:pPr>
+                          <w:r>
+                            <w:rPr>
+                              <w:caps/>
+                              <w:sz w:val="24"/>
+                              <w:szCs w:val="24"/>
+                            </w:rPr>
+                            <w:t xml:space="preserve"> </w:t>
+                          </w:r>
+                        </w:p>
+                      </w:txbxContent>
+                    </v:textbox>
+                    <w10:wrap type="square" anchorx="margin" anchory="margin"/>
+                  </v:shape>
+                </w:pict>
+              </mc:Fallback>
+            </mc:AlternateContent>
+          </w:r>
+          <w:r>
+            <w:rPr>
+              <w:b/>
+              <w:sz w:val="32"/>
+              <w:szCs w:val="32"/>
+              <w:u w:val="single"/>
+            </w:rPr>
+            <w:br w:type="page"/>
+          </w:r>
+        </w:p>
+      </w:sdtContent>
+    </w:sdt>
     <w:p>
       <w:r>
-        <w:t xml:space="preserve">Unit tests can be run using $ruby </w:t>
+        <w:lastRenderedPageBreak/>
+        <w:t>Summary:</w:t>
       </w:r>
-      <w:proofErr w:type="spellStart"/>
-      <w:r>
-        <w:t>citysim_test.rb</w:t>
-      </w:r>
-      <w:proofErr w:type="spellEnd"/>
+      <w:bookmarkStart w:id="0" w:name="_GoBack"/>
+      <w:bookmarkEnd w:id="0"/>
     </w:p>
+    <w:p/>
+    <w:p/>
+    <w:p/>
+    <w:p/>
+    <w:p/>
+    <w:p/>
+    <w:p/>
+    <w:p/>
+    <w:p/>
+    <w:p/>
+    <w:p/>
+    <w:p/>
+    <w:p/>
+    <w:p/>
+    <w:p/>
+    <w:p/>
+    <w:p/>
+    <w:p/>
+    <w:p/>
+    <w:p/>
+    <w:p/>
+    <w:p/>
+    <w:p/>
+    <w:p/>
     <w:p/>
     <w:p>
       <w:pPr>
@@ -122,124 +525,15 @@
       </w:pPr>
       <w:r>
         <w:tab/>
-        <w:t xml:space="preserve">This was somewhat challenging as it was my first try at writing Ruby. I feel like I likely missed a lot of standard practice mistakes. Also, I probably wrote the Ruby code like it was Java code. The program itself wasn’t very difficult, but the testing wasn’t always intuitive. I think did not make the code modular enough. I would like to be able to cover more of the functionality of the code with the unit tests in the future. One thing that threw me off for a little while was how to make a good mock. Then I also was wondering how to make a mock and then have another mock return that mock in a stub but also still be able to </w:t>
-      </w:r>
-      <w:proofErr w:type="spellStart"/>
-      <w:r>
-        <w:t>assert_equal</w:t>
-      </w:r>
-      <w:proofErr w:type="spellEnd"/>
-      <w:r>
-        <w:t xml:space="preserve"> with that same mock. I eventually </w:t>
-      </w:r>
-      <w:r>
-        <w:t xml:space="preserve">“solved this” by making a mock be a class variable. This felt very hacky to me and probably wrong, but I started too late to do anything about it </w:t>
-      </w:r>
-      <w:proofErr w:type="gramStart"/>
-      <w:r>
-        <w:t>definitely</w:t>
-      </w:r>
-      <w:proofErr w:type="gramEnd"/>
-      <w:r>
-        <w:t xml:space="preserve"> so I left it in. (first time is line 268 of </w:t>
-      </w:r>
-      <w:proofErr w:type="spellStart"/>
-      <w:r>
-        <w:t>citysim_test.rb</w:t>
-      </w:r>
-      <w:proofErr w:type="spellEnd"/>
-      <w:r>
-        <w:t>)</w:t>
-      </w:r>
-      <w:r>
-        <w:t xml:space="preserve"> </w:t>
-      </w:r>
-    </w:p>
-    <w:p/>
-    <w:p/>
-    <w:p/>
-    <w:p/>
-    <w:p/>
-    <w:p/>
-    <w:p/>
-    <w:p/>
-    <w:p/>
-    <w:p/>
-    <w:p/>
-    <w:p/>
-    <w:p>
-      <w:bookmarkStart w:id="0" w:name="_GoBack"/>
-      <w:bookmarkEnd w:id="0"/>
-      <w:r>
-        <w:rPr>
-          <w:noProof/>
-        </w:rPr>
-        <w:lastRenderedPageBreak/>
-        <w:drawing>
-          <wp:anchor distT="0" distB="0" distL="114300" distR="114300" simplePos="0" relativeHeight="251658240" behindDoc="1" locked="0" layoutInCell="1" allowOverlap="1" wp14:anchorId="3DE954F2" wp14:editId="47D45CF8">
-            <wp:simplePos x="0" y="0"/>
-            <wp:positionH relativeFrom="margin">
-              <wp:align>left</wp:align>
-            </wp:positionH>
-            <wp:positionV relativeFrom="paragraph">
-              <wp:posOffset>161925</wp:posOffset>
-            </wp:positionV>
-            <wp:extent cx="4839335" cy="8229600"/>
-            <wp:effectExtent l="0" t="0" r="0" b="0"/>
-            <wp:wrapNone/>
-            <wp:docPr id="1" name="Picture 1"/>
-            <wp:cNvGraphicFramePr>
-              <a:graphicFrameLocks xmlns:a="http://schemas.openxmlformats.org/drawingml/2006/main" noChangeAspect="1"/>
-            </wp:cNvGraphicFramePr>
-            <a:graphic xmlns:a="http://schemas.openxmlformats.org/drawingml/2006/main">
-              <a:graphicData uri="http://schemas.openxmlformats.org/drawingml/2006/picture">
-                <pic:pic xmlns:pic="http://schemas.openxmlformats.org/drawingml/2006/picture">
-                  <pic:nvPicPr>
-                    <pic:cNvPr id="1" name=""/>
-                    <pic:cNvPicPr/>
-                  </pic:nvPicPr>
-                  <pic:blipFill>
-                    <a:blip r:embed="rId5">
-                      <a:extLst>
-                        <a:ext uri="{28A0092B-C50C-407E-A947-70E740481C1C}">
-                          <a14:useLocalDpi xmlns:a14="http://schemas.microsoft.com/office/drawing/2010/main" val="0"/>
-                        </a:ext>
-                      </a:extLst>
-                    </a:blip>
-                    <a:stretch>
-                      <a:fillRect/>
-                    </a:stretch>
-                  </pic:blipFill>
-                  <pic:spPr>
-                    <a:xfrm>
-                      <a:off x="0" y="0"/>
-                      <a:ext cx="4839335" cy="8229600"/>
-                    </a:xfrm>
-                    <a:prstGeom prst="rect">
-                      <a:avLst/>
-                    </a:prstGeom>
-                  </pic:spPr>
-                </pic:pic>
-              </a:graphicData>
-            </a:graphic>
-            <wp14:sizeRelH relativeFrom="page">
-              <wp14:pctWidth>0</wp14:pctWidth>
-            </wp14:sizeRelH>
-            <wp14:sizeRelV relativeFrom="page">
-              <wp14:pctHeight>0</wp14:pctHeight>
-            </wp14:sizeRelV>
-          </wp:anchor>
-        </w:drawing>
-      </w:r>
-      <w:r>
-        <w:t>Screenshots of unit tests</w:t>
       </w:r>
     </w:p>
     <w:p/>
     <w:sectPr>
       <w:pgSz w:w="12240" w:h="15840"/>
       <w:pgMar w:top="1440" w:right="1440" w:bottom="1440" w:left="1440" w:header="720" w:footer="720" w:gutter="0"/>
+      <w:pgNumType w:start="0"/>
       <w:cols w:space="720"/>
+      <w:titlePg/>
       <w:docGrid w:linePitch="360"/>
     </w:sectPr>
   </w:body>
@@ -694,7 +988,598 @@
       <w:shd w:val="clear" w:color="auto" w:fill="E6E6E6"/>
     </w:rPr>
   </w:style>
+  <w:style w:type="paragraph" w:styleId="NoSpacing">
+    <w:name w:val="No Spacing"/>
+    <w:link w:val="NoSpacingChar"/>
+    <w:uiPriority w:val="1"/>
+    <w:qFormat/>
+    <w:rsid w:val="000055EF"/>
+    <w:pPr>
+      <w:spacing w:after="0" w:line="240" w:lineRule="auto"/>
+    </w:pPr>
+    <w:rPr>
+      <w:rFonts w:eastAsiaTheme="minorEastAsia"/>
+    </w:rPr>
+  </w:style>
+  <w:style w:type="character" w:customStyle="1" w:styleId="NoSpacingChar">
+    <w:name w:val="No Spacing Char"/>
+    <w:basedOn w:val="DefaultParagraphFont"/>
+    <w:link w:val="NoSpacing"/>
+    <w:uiPriority w:val="1"/>
+    <w:rsid w:val="000055EF"/>
+    <w:rPr>
+      <w:rFonts w:eastAsiaTheme="minorEastAsia"/>
+    </w:rPr>
+  </w:style>
+  <w:style w:type="paragraph" w:styleId="HTMLPreformatted">
+    <w:name w:val="HTML Preformatted"/>
+    <w:basedOn w:val="Normal"/>
+    <w:link w:val="HTMLPreformattedChar"/>
+    <w:uiPriority w:val="99"/>
+    <w:semiHidden/>
+    <w:unhideWhenUsed/>
+    <w:rsid w:val="000055EF"/>
+    <w:pPr>
+      <w:tabs>
+        <w:tab w:val="left" w:pos="916"/>
+        <w:tab w:val="left" w:pos="1832"/>
+        <w:tab w:val="left" w:pos="2748"/>
+        <w:tab w:val="left" w:pos="3664"/>
+        <w:tab w:val="left" w:pos="4580"/>
+        <w:tab w:val="left" w:pos="5496"/>
+        <w:tab w:val="left" w:pos="6412"/>
+        <w:tab w:val="left" w:pos="7328"/>
+        <w:tab w:val="left" w:pos="8244"/>
+        <w:tab w:val="left" w:pos="9160"/>
+        <w:tab w:val="left" w:pos="10076"/>
+        <w:tab w:val="left" w:pos="10992"/>
+        <w:tab w:val="left" w:pos="11908"/>
+        <w:tab w:val="left" w:pos="12824"/>
+        <w:tab w:val="left" w:pos="13740"/>
+        <w:tab w:val="left" w:pos="14656"/>
+      </w:tabs>
+      <w:spacing w:after="0" w:line="240" w:lineRule="auto"/>
+    </w:pPr>
+    <w:rPr>
+      <w:rFonts w:ascii="Courier New" w:eastAsia="Times New Roman" w:hAnsi="Courier New" w:cs="Courier New"/>
+      <w:sz w:val="20"/>
+      <w:szCs w:val="20"/>
+    </w:rPr>
+  </w:style>
+  <w:style w:type="character" w:customStyle="1" w:styleId="HTMLPreformattedChar">
+    <w:name w:val="HTML Preformatted Char"/>
+    <w:basedOn w:val="DefaultParagraphFont"/>
+    <w:link w:val="HTMLPreformatted"/>
+    <w:uiPriority w:val="99"/>
+    <w:semiHidden/>
+    <w:rsid w:val="000055EF"/>
+    <w:rPr>
+      <w:rFonts w:ascii="Courier New" w:eastAsia="Times New Roman" w:hAnsi="Courier New" w:cs="Courier New"/>
+      <w:sz w:val="20"/>
+      <w:szCs w:val="20"/>
+    </w:rPr>
+  </w:style>
 </w:styles>
+</file>
+
+<file path=word/glossary/document.xml><?xml version="1.0" encoding="utf-8"?>
+<w:glossaryDocument xmlns:wpc="http://schemas.microsoft.com/office/word/2010/wordprocessingCanvas" xmlns:cx="http://schemas.microsoft.com/office/drawing/2014/chartex" xmlns:cx1="http://schemas.microsoft.com/office/drawing/2015/9/8/chartex" xmlns:cx2="http://schemas.microsoft.com/office/drawing/2015/10/21/chartex" xmlns:cx3="http://schemas.microsoft.com/office/drawing/2016/5/9/chartex" xmlns:cx4="http://schemas.microsoft.com/office/drawing/2016/5/10/chartex" xmlns:cx5="http://schemas.microsoft.com/office/drawing/2016/5/11/chartex" xmlns:cx6="http://schemas.microsoft.com/office/drawing/2016/5/12/chartex" xmlns:cx7="http://schemas.microsoft.com/office/drawing/2016/5/13/chartex" xmlns:cx8="http://schemas.microsoft.com/office/drawing/2016/5/14/chartex" xmlns:mc="http://schemas.openxmlformats.org/markup-compatibility/2006" xmlns:aink="http://schemas.microsoft.com/office/drawing/2016/ink" xmlns:am3d="http://schemas.microsoft.com/office/drawing/2017/model3d" xmlns:o="urn:schemas-microsoft-com:office:office" xmlns:r="http://schemas.openxmlformats.org/officeDocument/2006/relationships" xmlns:m="http://schemas.openxmlformats.org/officeDocument/2006/math" xmlns:v="urn:schemas-microsoft-com:vml" xmlns:wp14="http://schemas.microsoft.com/office/word/2010/wordprocessingDrawing" xmlns:wp="http://schemas.openxmlformats.org/drawingml/2006/wordprocessingDrawing" xmlns:w10="urn:schemas-microsoft-com:office:word" xmlns:w="http://schemas.openxmlformats.org/wordprocessingml/2006/main" xmlns:w14="http://schemas.microsoft.com/office/word/2010/wordml" xmlns:w15="http://schemas.microsoft.com/office/word/2012/wordml" xmlns:w16cid="http://schemas.microsoft.com/office/word/2016/wordml/cid" xmlns:w16se="http://schemas.microsoft.com/office/word/2015/wordml/symex" xmlns:wpg="http://schemas.microsoft.com/office/word/2010/wordprocessingGroup" xmlns:wpi="http://schemas.microsoft.com/office/word/2010/wordprocessingInk" xmlns:wne="http://schemas.microsoft.com/office/word/2006/wordml" xmlns:wps="http://schemas.microsoft.com/office/word/2010/wordprocessingShape" mc:Ignorable="w14 w15 w16se w16cid wp14"/>
+</file>
+
+<file path=word/glossary/fontTable.xml><?xml version="1.0" encoding="utf-8"?>
+<w:fonts xmlns:mc="http://schemas.openxmlformats.org/markup-compatibility/2006" xmlns:r="http://schemas.openxmlformats.org/officeDocument/2006/relationships" xmlns:w="http://schemas.openxmlformats.org/wordprocessingml/2006/main" xmlns:w14="http://schemas.microsoft.com/office/word/2010/wordml" xmlns:w15="http://schemas.microsoft.com/office/word/2012/wordml" xmlns:w16cid="http://schemas.microsoft.com/office/word/2016/wordml/cid" xmlns:w16se="http://schemas.microsoft.com/office/word/2015/wordml/symex" mc:Ignorable="w14 w15 w16se w16cid">
+  <w:font w:name="Calibri">
+    <w:panose1 w:val="020F0502020204030204"/>
+    <w:charset w:val="00"/>
+    <w:family w:val="swiss"/>
+    <w:pitch w:val="variable"/>
+    <w:sig w:usb0="E0002AFF" w:usb1="C000247B" w:usb2="00000009" w:usb3="00000000" w:csb0="000001FF" w:csb1="00000000"/>
+  </w:font>
+  <w:font w:name="Times New Roman">
+    <w:panose1 w:val="02020603050405020304"/>
+    <w:charset w:val="00"/>
+    <w:family w:val="roman"/>
+    <w:pitch w:val="variable"/>
+    <w:sig w:usb0="E0002EFF" w:usb1="C000785B" w:usb2="00000009" w:usb3="00000000" w:csb0="000001FF" w:csb1="00000000"/>
+  </w:font>
+  <w:font w:name="Courier New">
+    <w:panose1 w:val="02070309020205020404"/>
+    <w:charset w:val="00"/>
+    <w:family w:val="modern"/>
+    <w:pitch w:val="fixed"/>
+    <w:sig w:usb0="E0002EFF" w:usb1="C0007843" w:usb2="00000009" w:usb3="00000000" w:csb0="000001FF" w:csb1="00000000"/>
+  </w:font>
+  <w:font w:name="Calibri Light">
+    <w:panose1 w:val="020F0302020204030204"/>
+    <w:charset w:val="00"/>
+    <w:family w:val="swiss"/>
+    <w:pitch w:val="variable"/>
+    <w:sig w:usb0="E0002AFF" w:usb1="C000247B" w:usb2="00000009" w:usb3="00000000" w:csb0="000001FF" w:csb1="00000000"/>
+  </w:font>
+</w:fonts>
+</file>
+
+<file path=word/glossary/settings.xml><?xml version="1.0" encoding="utf-8"?>
+<w:settings xmlns:mc="http://schemas.openxmlformats.org/markup-compatibility/2006" xmlns:o="urn:schemas-microsoft-com:office:office" xmlns:r="http://schemas.openxmlformats.org/officeDocument/2006/relationships" xmlns:m="http://schemas.openxmlformats.org/officeDocument/2006/math" xmlns:v="urn:schemas-microsoft-com:vml" xmlns:w10="urn:schemas-microsoft-com:office:word" xmlns:w="http://schemas.openxmlformats.org/wordprocessingml/2006/main" xmlns:w14="http://schemas.microsoft.com/office/word/2010/wordml" xmlns:w15="http://schemas.microsoft.com/office/word/2012/wordml" xmlns:w16cid="http://schemas.microsoft.com/office/word/2016/wordml/cid" xmlns:w16se="http://schemas.microsoft.com/office/word/2015/wordml/symex" xmlns:sl="http://schemas.openxmlformats.org/schemaLibrary/2006/main" mc:Ignorable="w14 w15 w16se w16cid">
+  <w:view w:val="normal"/>
+  <w:defaultTabStop w:val="720"/>
+  <w:characterSpacingControl w:val="doNotCompress"/>
+  <w:compat>
+    <w:useFELayout/>
+    <w:compatSetting w:name="compatibilityMode" w:uri="http://schemas.microsoft.com/office/word" w:val="15"/>
+    <w:compatSetting w:name="overrideTableStyleFontSizeAndJustification" w:uri="http://schemas.microsoft.com/office/word" w:val="1"/>
+    <w:compatSetting w:name="enableOpenTypeFeatures" w:uri="http://schemas.microsoft.com/office/word" w:val="1"/>
+    <w:compatSetting w:name="doNotFlipMirrorIndents" w:uri="http://schemas.microsoft.com/office/word" w:val="1"/>
+    <w:compatSetting w:name="differentiateMultirowTableHeaders" w:uri="http://schemas.microsoft.com/office/word" w:val="1"/>
+    <w:compatSetting w:name="useWord2013TrackBottomHyphenation" w:uri="http://schemas.microsoft.com/office/word" w:val="0"/>
+  </w:compat>
+  <w:rsids>
+    <w:rsidRoot w:val="00127B6A"/>
+    <w:rsid w:val="00127B6A"/>
+    <w:rsid w:val="0055741D"/>
+  </w:rsids>
+  <m:mathPr>
+    <m:mathFont m:val="Cambria Math"/>
+    <m:brkBin m:val="before"/>
+    <m:brkBinSub m:val="--"/>
+    <m:smallFrac m:val="0"/>
+    <m:dispDef/>
+    <m:lMargin m:val="0"/>
+    <m:rMargin m:val="0"/>
+    <m:defJc m:val="centerGroup"/>
+    <m:wrapIndent m:val="1440"/>
+    <m:intLim m:val="subSup"/>
+    <m:naryLim m:val="undOvr"/>
+  </m:mathPr>
+  <w:themeFontLang w:val="en-US"/>
+  <w:clrSchemeMapping w:bg1="light1" w:t1="dark1" w:bg2="light2" w:t2="dark2" w:accent1="accent1" w:accent2="accent2" w:accent3="accent3" w:accent4="accent4" w:accent5="accent5" w:accent6="accent6" w:hyperlink="hyperlink" w:followedHyperlink="followedHyperlink"/>
+  <w:decimalSymbol w:val="."/>
+  <w:listSeparator w:val=","/>
+  <w15:chartTrackingRefBased/>
+</w:settings>
+</file>
+
+<file path=word/glossary/styles.xml><?xml version="1.0" encoding="utf-8"?>
+<w:styles xmlns:mc="http://schemas.openxmlformats.org/markup-compatibility/2006" xmlns:r="http://schemas.openxmlformats.org/officeDocument/2006/relationships" xmlns:w="http://schemas.openxmlformats.org/wordprocessingml/2006/main" xmlns:w14="http://schemas.microsoft.com/office/word/2010/wordml" xmlns:w15="http://schemas.microsoft.com/office/word/2012/wordml" xmlns:w16cid="http://schemas.microsoft.com/office/word/2016/wordml/cid" xmlns:w16se="http://schemas.microsoft.com/office/word/2015/wordml/symex" mc:Ignorable="w14 w15 w16se w16cid">
+  <w:docDefaults>
+    <w:rPrDefault>
+      <w:rPr>
+        <w:rFonts w:asciiTheme="minorHAnsi" w:eastAsiaTheme="minorEastAsia" w:hAnsiTheme="minorHAnsi" w:cstheme="minorBidi"/>
+        <w:sz w:val="22"/>
+        <w:szCs w:val="22"/>
+        <w:lang w:val="en-US" w:eastAsia="en-US" w:bidi="ar-SA"/>
+      </w:rPr>
+    </w:rPrDefault>
+    <w:pPrDefault>
+      <w:pPr>
+        <w:spacing w:after="160" w:line="259" w:lineRule="auto"/>
+      </w:pPr>
+    </w:pPrDefault>
+  </w:docDefaults>
+  <w:latentStyles w:defLockedState="0" w:defUIPriority="99" w:defSemiHidden="0" w:defUnhideWhenUsed="0" w:defQFormat="0" w:count="375">
+    <w:lsdException w:name="Normal" w:uiPriority="0" w:qFormat="1"/>
+    <w:lsdException w:name="heading 1" w:uiPriority="9" w:qFormat="1"/>
+    <w:lsdException w:name="heading 2" w:semiHidden="1" w:uiPriority="9" w:unhideWhenUsed="1" w:qFormat="1"/>
+    <w:lsdException w:name="heading 3" w:semiHidden="1" w:uiPriority="9" w:unhideWhenUsed="1" w:qFormat="1"/>
+    <w:lsdException w:name="heading 4" w:semiHidden="1" w:uiPriority="9" w:unhideWhenUsed="1" w:qFormat="1"/>
+    <w:lsdException w:name="heading 5" w:semiHidden="1" w:uiPriority="9" w:unhideWhenUsed="1" w:qFormat="1"/>
+    <w:lsdException w:name="heading 6" w:semiHidden="1" w:uiPriority="9" w:unhideWhenUsed="1" w:qFormat="1"/>
+    <w:lsdException w:name="heading 7" w:semiHidden="1" w:uiPriority="9" w:unhideWhenUsed="1" w:qFormat="1"/>
+    <w:lsdException w:name="heading 8" w:semiHidden="1" w:uiPriority="9" w:unhideWhenUsed="1" w:qFormat="1"/>
+    <w:lsdException w:name="heading 9" w:semiHidden="1" w:uiPriority="9" w:unhideWhenUsed="1" w:qFormat="1"/>
+    <w:lsdException w:name="index 1" w:semiHidden="1" w:unhideWhenUsed="1"/>
+    <w:lsdException w:name="index 2" w:semiHidden="1" w:unhideWhenUsed="1"/>
+    <w:lsdException w:name="index 3" w:semiHidden="1" w:unhideWhenUsed="1"/>
+    <w:lsdException w:name="index 4" w:semiHidden="1" w:unhideWhenUsed="1"/>
+    <w:lsdException w:name="index 5" w:semiHidden="1" w:unhideWhenUsed="1"/>
+    <w:lsdException w:name="index 6" w:semiHidden="1" w:unhideWhenUsed="1"/>
+    <w:lsdException w:name="index 7" w:semiHidden="1" w:unhideWhenUsed="1"/>
+    <w:lsdException w:name="index 8" w:semiHidden="1" w:unhideWhenUsed="1"/>
+    <w:lsdException w:name="index 9" w:semiHidden="1" w:unhideWhenUsed="1"/>
+    <w:lsdException w:name="toc 1" w:semiHidden="1" w:uiPriority="39" w:unhideWhenUsed="1"/>
+    <w:lsdException w:name="toc 2" w:semiHidden="1" w:uiPriority="39" w:unhideWhenUsed="1"/>
+    <w:lsdException w:name="toc 3" w:semiHidden="1" w:uiPriority="39" w:unhideWhenUsed="1"/>
+    <w:lsdException w:name="toc 4" w:semiHidden="1" w:uiPriority="39" w:unhideWhenUsed="1"/>
+    <w:lsdException w:name="toc 5" w:semiHidden="1" w:uiPriority="39" w:unhideWhenUsed="1"/>
+    <w:lsdException w:name="toc 6" w:semiHidden="1" w:uiPriority="39" w:unhideWhenUsed="1"/>
+    <w:lsdException w:name="toc 7" w:semiHidden="1" w:uiPriority="39" w:unhideWhenUsed="1"/>
+    <w:lsdException w:name="toc 8" w:semiHidden="1" w:uiPriority="39" w:unhideWhenUsed="1"/>
+    <w:lsdException w:name="toc 9" w:semiHidden="1" w:uiPriority="39" w:unhideWhenUsed="1"/>
+    <w:lsdException w:name="Normal Indent" w:semiHidden="1" w:unhideWhenUsed="1"/>
+    <w:lsdException w:name="footnote text" w:semiHidden="1" w:unhideWhenUsed="1"/>
+    <w:lsdException w:name="annotation text" w:semiHidden="1" w:unhideWhenUsed="1"/>
+    <w:lsdException w:name="header" w:semiHidden="1" w:unhideWhenUsed="1"/>
+    <w:lsdException w:name="footer" w:semiHidden="1" w:unhideWhenUsed="1"/>
+    <w:lsdException w:name="index heading" w:semiHidden="1" w:unhideWhenUsed="1"/>
+    <w:lsdException w:name="caption" w:semiHidden="1" w:uiPriority="35" w:unhideWhenUsed="1" w:qFormat="1"/>
+    <w:lsdException w:name="table of figures" w:semiHidden="1" w:unhideWhenUsed="1"/>
+    <w:lsdException w:name="envelope address" w:semiHidden="1" w:unhideWhenUsed="1"/>
+    <w:lsdException w:name="envelope return" w:semiHidden="1" w:unhideWhenUsed="1"/>
+    <w:lsdException w:name="footnote reference" w:semiHidden="1" w:unhideWhenUsed="1"/>
+    <w:lsdException w:name="annotation reference" w:semiHidden="1" w:unhideWhenUsed="1"/>
+    <w:lsdException w:name="line number" w:semiHidden="1" w:unhideWhenUsed="1"/>
+    <w:lsdException w:name="page number" w:semiHidden="1" w:unhideWhenUsed="1"/>
+    <w:lsdException w:name="endnote reference" w:semiHidden="1" w:unhideWhenUsed="1"/>
+    <w:lsdException w:name="endnote text" w:semiHidden="1" w:unhideWhenUsed="1"/>
+    <w:lsdException w:name="table of authorities" w:semiHidden="1" w:unhideWhenUsed="1"/>
+    <w:lsdException w:name="macro" w:semiHidden="1" w:unhideWhenUsed="1"/>
+    <w:lsdException w:name="toa heading" w:semiHidden="1" w:unhideWhenUsed="1"/>
+    <w:lsdException w:name="List" w:semiHidden="1" w:unhideWhenUsed="1"/>
+    <w:lsdException w:name="List Bullet" w:semiHidden="1" w:unhideWhenUsed="1"/>
+    <w:lsdException w:name="List Number" w:semiHidden="1" w:unhideWhenUsed="1"/>
+    <w:lsdException w:name="List 2" w:semiHidden="1" w:unhideWhenUsed="1"/>
+    <w:lsdException w:name="List 3" w:semiHidden="1" w:unhideWhenUsed="1"/>
+    <w:lsdException w:name="List 4" w:semiHidden="1" w:unhideWhenUsed="1"/>
+    <w:lsdException w:name="List 5" w:semiHidden="1" w:unhideWhenUsed="1"/>
+    <w:lsdException w:name="List Bullet 2" w:semiHidden="1" w:unhideWhenUsed="1"/>
+    <w:lsdException w:name="List Bullet 3" w:semiHidden="1" w:unhideWhenUsed="1"/>
+    <w:lsdException w:name="List Bullet 4" w:semiHidden="1" w:unhideWhenUsed="1"/>
+    <w:lsdException w:name="List Bullet 5" w:semiHidden="1" w:unhideWhenUsed="1"/>
+    <w:lsdException w:name="List Number 2" w:semiHidden="1" w:unhideWhenUsed="1"/>
+    <w:lsdException w:name="List Number 3" w:semiHidden="1" w:unhideWhenUsed="1"/>
+    <w:lsdException w:name="List Number 4" w:semiHidden="1" w:unhideWhenUsed="1"/>
+    <w:lsdException w:name="List Number 5" w:semiHidden="1" w:unhideWhenUsed="1"/>
+    <w:lsdException w:name="Title" w:uiPriority="10" w:qFormat="1"/>
+    <w:lsdException w:name="Closing" w:semiHidden="1" w:unhideWhenUsed="1"/>
+    <w:lsdException w:name="Signature" w:semiHidden="1" w:unhideWhenUsed="1"/>
+    <w:lsdException w:name="Default Paragraph Font" w:semiHidden="1" w:uiPriority="1" w:unhideWhenUsed="1"/>
+    <w:lsdException w:name="Body Text" w:semiHidden="1" w:unhideWhenUsed="1"/>
+    <w:lsdException w:name="Body Text Indent" w:semiHidden="1" w:unhideWhenUsed="1"/>
+    <w:lsdException w:name="List Continue" w:semiHidden="1" w:unhideWhenUsed="1"/>
+    <w:lsdException w:name="List Continue 2" w:semiHidden="1" w:unhideWhenUsed="1"/>
+    <w:lsdException w:name="List Continue 3" w:semiHidden="1" w:unhideWhenUsed="1"/>
+    <w:lsdException w:name="List Continue 4" w:semiHidden="1" w:unhideWhenUsed="1"/>
+    <w:lsdException w:name="List Continue 5" w:semiHidden="1" w:unhideWhenUsed="1"/>
+    <w:lsdException w:name="Message Header" w:semiHidden="1" w:unhideWhenUsed="1"/>
+    <w:lsdException w:name="Subtitle" w:uiPriority="11" w:qFormat="1"/>
+    <w:lsdException w:name="Salutation" w:semiHidden="1" w:unhideWhenUsed="1"/>
+    <w:lsdException w:name="Date" w:semiHidden="1" w:unhideWhenUsed="1"/>
+    <w:lsdException w:name="Body Text First Indent" w:semiHidden="1" w:unhideWhenUsed="1"/>
+    <w:lsdException w:name="Body Text First Indent 2" w:semiHidden="1" w:unhideWhenUsed="1"/>
+    <w:lsdException w:name="Note Heading" w:semiHidden="1" w:unhideWhenUsed="1"/>
+    <w:lsdException w:name="Body Text 2" w:semiHidden="1" w:unhideWhenUsed="1"/>
+    <w:lsdException w:name="Body Text 3" w:semiHidden="1" w:unhideWhenUsed="1"/>
+    <w:lsdException w:name="Body Text Indent 2" w:semiHidden="1" w:unhideWhenUsed="1"/>
+    <w:lsdException w:name="Body Text Indent 3" w:semiHidden="1" w:unhideWhenUsed="1"/>
+    <w:lsdException w:name="Block Text" w:semiHidden="1" w:unhideWhenUsed="1"/>
+    <w:lsdException w:name="Hyperlink" w:semiHidden="1" w:unhideWhenUsed="1"/>
+    <w:lsdException w:name="FollowedHyperlink" w:semiHidden="1" w:unhideWhenUsed="1"/>
+    <w:lsdException w:name="Strong" w:uiPriority="22" w:qFormat="1"/>
+    <w:lsdException w:name="Emphasis" w:uiPriority="20" w:qFormat="1"/>
+    <w:lsdException w:name="Document Map" w:semiHidden="1" w:unhideWhenUsed="1"/>
+    <w:lsdException w:name="Plain Text" w:semiHidden="1" w:unhideWhenUsed="1"/>
+    <w:lsdException w:name="E-mail Signature" w:semiHidden="1" w:unhideWhenUsed="1"/>
+    <w:lsdException w:name="HTML Top of Form" w:semiHidden="1" w:unhideWhenUsed="1"/>
+    <w:lsdException w:name="HTML Bottom of Form" w:semiHidden="1" w:unhideWhenUsed="1"/>
+    <w:lsdException w:name="Normal (Web)" w:semiHidden="1" w:unhideWhenUsed="1"/>
+    <w:lsdException w:name="HTML Acronym" w:semiHidden="1" w:unhideWhenUsed="1"/>
+    <w:lsdException w:name="HTML Address" w:semiHidden="1" w:unhideWhenUsed="1"/>
+    <w:lsdException w:name="HTML Cite" w:semiHidden="1" w:unhideWhenUsed="1"/>
+    <w:lsdException w:name="HTML Code" w:semiHidden="1" w:unhideWhenUsed="1"/>
+    <w:lsdException w:name="HTML Definition" w:semiHidden="1" w:unhideWhenUsed="1"/>
+    <w:lsdException w:name="HTML Keyboard" w:semiHidden="1" w:unhideWhenUsed="1"/>
+    <w:lsdException w:name="HTML Preformatted" w:semiHidden="1" w:unhideWhenUsed="1"/>
+    <w:lsdException w:name="HTML Sample" w:semiHidden="1" w:unhideWhenUsed="1"/>
+    <w:lsdException w:name="HTML Typewriter" w:semiHidden="1" w:unhideWhenUsed="1"/>
+    <w:lsdException w:name="HTML Variable" w:semiHidden="1" w:unhideWhenUsed="1"/>
+    <w:lsdException w:name="Normal Table" w:semiHidden="1" w:unhideWhenUsed="1"/>
+    <w:lsdException w:name="annotation subject" w:semiHidden="1" w:unhideWhenUsed="1"/>
+    <w:lsdException w:name="No List" w:semiHidden="1" w:unhideWhenUsed="1"/>
+    <w:lsdException w:name="Outline List 1" w:semiHidden="1" w:unhideWhenUsed="1"/>
+    <w:lsdException w:name="Outline List 2" w:semiHidden="1" w:unhideWhenUsed="1"/>
+    <w:lsdException w:name="Outline List 3" w:semiHidden="1" w:unhideWhenUsed="1"/>
+    <w:lsdException w:name="Table Simple 1" w:semiHidden="1" w:unhideWhenUsed="1"/>
+    <w:lsdException w:name="Table Simple 2" w:semiHidden="1" w:unhideWhenUsed="1"/>
+    <w:lsdException w:name="Table Simple 3" w:semiHidden="1" w:unhideWhenUsed="1"/>
+    <w:lsdException w:name="Table Classic 1" w:semiHidden="1" w:unhideWhenUsed="1"/>
+    <w:lsdException w:name="Table Classic 2" w:semiHidden="1" w:unhideWhenUsed="1"/>
+    <w:lsdException w:name="Table Classic 3" w:semiHidden="1" w:unhideWhenUsed="1"/>
+    <w:lsdException w:name="Table Classic 4" w:semiHidden="1" w:unhideWhenUsed="1"/>
+    <w:lsdException w:name="Table Colorful 1" w:semiHidden="1" w:unhideWhenUsed="1"/>
+    <w:lsdException w:name="Table Colorful 2" w:semiHidden="1" w:unhideWhenUsed="1"/>
+    <w:lsdException w:name="Table Colorful 3" w:semiHidden="1" w:unhideWhenUsed="1"/>
+    <w:lsdException w:name="Table Columns 1" w:semiHidden="1" w:unhideWhenUsed="1"/>
+    <w:lsdException w:name="Table Columns 2" w:semiHidden="1" w:unhideWhenUsed="1"/>
+    <w:lsdException w:name="Table Columns 3" w:semiHidden="1" w:unhideWhenUsed="1"/>
+    <w:lsdException w:name="Table Columns 4" w:semiHidden="1" w:unhideWhenUsed="1"/>
+    <w:lsdException w:name="Table Columns 5" w:semiHidden="1" w:unhideWhenUsed="1"/>
+    <w:lsdException w:name="Table Grid 1" w:semiHidden="1" w:unhideWhenUsed="1"/>
+    <w:lsdException w:name="Table Grid 2" w:semiHidden="1" w:unhideWhenUsed="1"/>
+    <w:lsdException w:name="Table Grid 3" w:semiHidden="1" w:unhideWhenUsed="1"/>
+    <w:lsdException w:name="Table Grid 4" w:semiHidden="1" w:unhideWhenUsed="1"/>
+    <w:lsdException w:name="Table Grid 5" w:semiHidden="1" w:unhideWhenUsed="1"/>
+    <w:lsdException w:name="Table Grid 6" w:semiHidden="1" w:unhideWhenUsed="1"/>
+    <w:lsdException w:name="Table Grid 7" w:semiHidden="1" w:unhideWhenUsed="1"/>
+    <w:lsdException w:name="Table Grid 8" w:semiHidden="1" w:unhideWhenUsed="1"/>
+    <w:lsdException w:name="Table List 1" w:semiHidden="1" w:unhideWhenUsed="1"/>
+    <w:lsdException w:name="Table List 2" w:semiHidden="1" w:unhideWhenUsed="1"/>
+    <w:lsdException w:name="Table List 3" w:semiHidden="1" w:unhideWhenUsed="1"/>
+    <w:lsdException w:name="Table List 4" w:semiHidden="1" w:unhideWhenUsed="1"/>
+    <w:lsdException w:name="Table List 5" w:semiHidden="1" w:unhideWhenUsed="1"/>
+    <w:lsdException w:name="Table List 6" w:semiHidden="1" w:unhideWhenUsed="1"/>
+    <w:lsdException w:name="Table List 7" w:semiHidden="1" w:unhideWhenUsed="1"/>
+    <w:lsdException w:name="Table List 8" w:semiHidden="1" w:unhideWhenUsed="1"/>
+    <w:lsdException w:name="Table 3D effects 1" w:semiHidden="1" w:unhideWhenUsed="1"/>
+    <w:lsdException w:name="Table 3D effects 2" w:semiHidden="1" w:unhideWhenUsed="1"/>
+    <w:lsdException w:name="Table 3D effects 3" w:semiHidden="1" w:unhideWhenUsed="1"/>
+    <w:lsdException w:name="Table Contemporary" w:semiHidden="1" w:unhideWhenUsed="1"/>
+    <w:lsdException w:name="Table Elegant" w:semiHidden="1" w:unhideWhenUsed="1"/>
+    <w:lsdException w:name="Table Professional" w:semiHidden="1" w:unhideWhenUsed="1"/>
+    <w:lsdException w:name="Table Subtle 1" w:semiHidden="1" w:unhideWhenUsed="1"/>
+    <w:lsdException w:name="Table Subtle 2" w:semiHidden="1" w:unhideWhenUsed="1"/>
+    <w:lsdException w:name="Table Web 1" w:semiHidden="1" w:unhideWhenUsed="1"/>
+    <w:lsdException w:name="Table Web 2" w:semiHidden="1" w:unhideWhenUsed="1"/>
+    <w:lsdException w:name="Table Web 3" w:semiHidden="1" w:unhideWhenUsed="1"/>
+    <w:lsdException w:name="Balloon Text" w:semiHidden="1" w:unhideWhenUsed="1"/>
+    <w:lsdException w:name="Table Grid" w:uiPriority="39"/>
+    <w:lsdException w:name="Table Theme" w:semiHidden="1" w:unhideWhenUsed="1"/>
+    <w:lsdException w:name="Placeholder Text" w:semiHidden="1"/>
+    <w:lsdException w:name="No Spacing" w:uiPriority="1" w:qFormat="1"/>
+    <w:lsdException w:name="Light Shading" w:uiPriority="60"/>
+    <w:lsdException w:name="Light List" w:uiPriority="61"/>
+    <w:lsdException w:name="Light Grid" w:uiPriority="62"/>
+    <w:lsdException w:name="Medium Shading 1" w:uiPriority="63"/>
+    <w:lsdException w:name="Medium Shading 2" w:uiPriority="64"/>
+    <w:lsdException w:name="Medium List 1" w:uiPriority="65"/>
+    <w:lsdException w:name="Medium List 2" w:uiPriority="66"/>
+    <w:lsdException w:name="Medium Grid 1" w:uiPriority="67"/>
+    <w:lsdException w:name="Medium Grid 2" w:uiPriority="68"/>
+    <w:lsdException w:name="Medium Grid 3" w:uiPriority="69"/>
+    <w:lsdException w:name="Dark List" w:uiPriority="70"/>
+    <w:lsdException w:name="Colorful Shading" w:uiPriority="71"/>
+    <w:lsdException w:name="Colorful List" w:uiPriority="72"/>
+    <w:lsdException w:name="Colorful Grid" w:uiPriority="73"/>
+    <w:lsdException w:name="Light Shading Accent 1" w:uiPriority="60"/>
+    <w:lsdException w:name="Light List Accent 1" w:uiPriority="61"/>
+    <w:lsdException w:name="Light Grid Accent 1" w:uiPriority="62"/>
+    <w:lsdException w:name="Medium Shading 1 Accent 1" w:uiPriority="63"/>
+    <w:lsdException w:name="Medium Shading 2 Accent 1" w:uiPriority="64"/>
+    <w:lsdException w:name="Medium List 1 Accent 1" w:uiPriority="65"/>
+    <w:lsdException w:name="Revision" w:semiHidden="1"/>
+    <w:lsdException w:name="List Paragraph" w:uiPriority="34" w:qFormat="1"/>
+    <w:lsdException w:name="Quote" w:uiPriority="29" w:qFormat="1"/>
+    <w:lsdException w:name="Intense Quote" w:uiPriority="30" w:qFormat="1"/>
+    <w:lsdException w:name="Medium List 2 Accent 1" w:uiPriority="66"/>
+    <w:lsdException w:name="Medium Grid 1 Accent 1" w:uiPriority="67"/>
+    <w:lsdException w:name="Medium Grid 2 Accent 1" w:uiPriority="68"/>
+    <w:lsdException w:name="Medium Grid 3 Accent 1" w:uiPriority="69"/>
+    <w:lsdException w:name="Dark List Accent 1" w:uiPriority="70"/>
+    <w:lsdException w:name="Colorful Shading Accent 1" w:uiPriority="71"/>
+    <w:lsdException w:name="Colorful List Accent 1" w:uiPriority="72"/>
+    <w:lsdException w:name="Colorful Grid Accent 1" w:uiPriority="73"/>
+    <w:lsdException w:name="Light Shading Accent 2" w:uiPriority="60"/>
+    <w:lsdException w:name="Light List Accent 2" w:uiPriority="61"/>
+    <w:lsdException w:name="Light Grid Accent 2" w:uiPriority="62"/>
+    <w:lsdException w:name="Medium Shading 1 Accent 2" w:uiPriority="63"/>
+    <w:lsdException w:name="Medium Shading 2 Accent 2" w:uiPriority="64"/>
+    <w:lsdException w:name="Medium List 1 Accent 2" w:uiPriority="65"/>
+    <w:lsdException w:name="Medium List 2 Accent 2" w:uiPriority="66"/>
+    <w:lsdException w:name="Medium Grid 1 Accent 2" w:uiPriority="67"/>
+    <w:lsdException w:name="Medium Grid 2 Accent 2" w:uiPriority="68"/>
+    <w:lsdException w:name="Medium Grid 3 Accent 2" w:uiPriority="69"/>
+    <w:lsdException w:name="Dark List Accent 2" w:uiPriority="70"/>
+    <w:lsdException w:name="Colorful Shading Accent 2" w:uiPriority="71"/>
+    <w:lsdException w:name="Colorful List Accent 2" w:uiPriority="72"/>
+    <w:lsdException w:name="Colorful Grid Accent 2" w:uiPriority="73"/>
+    <w:lsdException w:name="Light Shading Accent 3" w:uiPriority="60"/>
+    <w:lsdException w:name="Light List Accent 3" w:uiPriority="61"/>
+    <w:lsdException w:name="Light Grid Accent 3" w:uiPriority="62"/>
+    <w:lsdException w:name="Medium Shading 1 Accent 3" w:uiPriority="63"/>
+    <w:lsdException w:name="Medium Shading 2 Accent 3" w:uiPriority="64"/>
+    <w:lsdException w:name="Medium List 1 Accent 3" w:uiPriority="65"/>
+    <w:lsdException w:name="Medium List 2 Accent 3" w:uiPriority="66"/>
+    <w:lsdException w:name="Medium Grid 1 Accent 3" w:uiPriority="67"/>
+    <w:lsdException w:name="Medium Grid 2 Accent 3" w:uiPriority="68"/>
+    <w:lsdException w:name="Medium Grid 3 Accent 3" w:uiPriority="69"/>
+    <w:lsdException w:name="Dark List Accent 3" w:uiPriority="70"/>
+    <w:lsdException w:name="Colorful Shading Accent 3" w:uiPriority="71"/>
+    <w:lsdException w:name="Colorful List Accent 3" w:uiPriority="72"/>
+    <w:lsdException w:name="Colorful Grid Accent 3" w:uiPriority="73"/>
+    <w:lsdException w:name="Light Shading Accent 4" w:uiPriority="60"/>
+    <w:lsdException w:name="Light List Accent 4" w:uiPriority="61"/>
+    <w:lsdException w:name="Light Grid Accent 4" w:uiPriority="62"/>
+    <w:lsdException w:name="Medium Shading 1 Accent 4" w:uiPriority="63"/>
+    <w:lsdException w:name="Medium Shading 2 Accent 4" w:uiPriority="64"/>
+    <w:lsdException w:name="Medium List 1 Accent 4" w:uiPriority="65"/>
+    <w:lsdException w:name="Medium List 2 Accent 4" w:uiPriority="66"/>
+    <w:lsdException w:name="Medium Grid 1 Accent 4" w:uiPriority="67"/>
+    <w:lsdException w:name="Medium Grid 2 Accent 4" w:uiPriority="68"/>
+    <w:lsdException w:name="Medium Grid 3 Accent 4" w:uiPriority="69"/>
+    <w:lsdException w:name="Dark List Accent 4" w:uiPriority="70"/>
+    <w:lsdException w:name="Colorful Shading Accent 4" w:uiPriority="71"/>
+    <w:lsdException w:name="Colorful List Accent 4" w:uiPriority="72"/>
+    <w:lsdException w:name="Colorful Grid Accent 4" w:uiPriority="73"/>
+    <w:lsdException w:name="Light Shading Accent 5" w:uiPriority="60"/>
+    <w:lsdException w:name="Light List Accent 5" w:uiPriority="61"/>
+    <w:lsdException w:name="Light Grid Accent 5" w:uiPriority="62"/>
+    <w:lsdException w:name="Medium Shading 1 Accent 5" w:uiPriority="63"/>
+    <w:lsdException w:name="Medium Shading 2 Accent 5" w:uiPriority="64"/>
+    <w:lsdException w:name="Medium List 1 Accent 5" w:uiPriority="65"/>
+    <w:lsdException w:name="Medium List 2 Accent 5" w:uiPriority="66"/>
+    <w:lsdException w:name="Medium Grid 1 Accent 5" w:uiPriority="67"/>
+    <w:lsdException w:name="Medium Grid 2 Accent 5" w:uiPriority="68"/>
+    <w:lsdException w:name="Medium Grid 3 Accent 5" w:uiPriority="69"/>
+    <w:lsdException w:name="Dark List Accent 5" w:uiPriority="70"/>
+    <w:lsdException w:name="Colorful Shading Accent 5" w:uiPriority="71"/>
+    <w:lsdException w:name="Colorful List Accent 5" w:uiPriority="72"/>
+    <w:lsdException w:name="Colorful Grid Accent 5" w:uiPriority="73"/>
+    <w:lsdException w:name="Light Shading Accent 6" w:uiPriority="60"/>
+    <w:lsdException w:name="Light List Accent 6" w:uiPriority="61"/>
+    <w:lsdException w:name="Light Grid Accent 6" w:uiPriority="62"/>
+    <w:lsdException w:name="Medium Shading 1 Accent 6" w:uiPriority="63"/>
+    <w:lsdException w:name="Medium Shading 2 Accent 6" w:uiPriority="64"/>
+    <w:lsdException w:name="Medium List 1 Accent 6" w:uiPriority="65"/>
+    <w:lsdException w:name="Medium List 2 Accent 6" w:uiPriority="66"/>
+    <w:lsdException w:name="Medium Grid 1 Accent 6" w:uiPriority="67"/>
+    <w:lsdException w:name="Medium Grid 2 Accent 6" w:uiPriority="68"/>
+    <w:lsdException w:name="Medium Grid 3 Accent 6" w:uiPriority="69"/>
+    <w:lsdException w:name="Dark List Accent 6" w:uiPriority="70"/>
+    <w:lsdException w:name="Colorful Shading Accent 6" w:uiPriority="71"/>
+    <w:lsdException w:name="Colorful List Accent 6" w:uiPriority="72"/>
+    <w:lsdException w:name="Colorful Grid Accent 6" w:uiPriority="73"/>
+    <w:lsdException w:name="Subtle Emphasis" w:uiPriority="19" w:qFormat="1"/>
+    <w:lsdException w:name="Intense Emphasis" w:uiPriority="21" w:qFormat="1"/>
+    <w:lsdException w:name="Subtle Reference" w:uiPriority="31" w:qFormat="1"/>
+    <w:lsdException w:name="Intense Reference" w:uiPriority="32" w:qFormat="1"/>
+    <w:lsdException w:name="Book Title" w:uiPriority="33" w:qFormat="1"/>
+    <w:lsdException w:name="Bibliography" w:semiHidden="1" w:uiPriority="37" w:unhideWhenUsed="1"/>
+    <w:lsdException w:name="TOC Heading" w:semiHidden="1" w:uiPriority="39" w:unhideWhenUsed="1" w:qFormat="1"/>
+    <w:lsdException w:name="Plain Table 1" w:uiPriority="41"/>
+    <w:lsdException w:name="Plain Table 2" w:uiPriority="42"/>
+    <w:lsdException w:name="Plain Table 3" w:uiPriority="43"/>
+    <w:lsdException w:name="Plain Table 4" w:uiPriority="44"/>
+    <w:lsdException w:name="Plain Table 5" w:uiPriority="45"/>
+    <w:lsdException w:name="Grid Table Light" w:uiPriority="40"/>
+    <w:lsdException w:name="Grid Table 1 Light" w:uiPriority="46"/>
+    <w:lsdException w:name="Grid Table 2" w:uiPriority="47"/>
+    <w:lsdException w:name="Grid Table 3" w:uiPriority="48"/>
+    <w:lsdException w:name="Grid Table 4" w:uiPriority="49"/>
+    <w:lsdException w:name="Grid Table 5 Dark" w:uiPriority="50"/>
+    <w:lsdException w:name="Grid Table 6 Colorful" w:uiPriority="51"/>
+    <w:lsdException w:name="Grid Table 7 Colorful" w:uiPriority="52"/>
+    <w:lsdException w:name="Grid Table 1 Light Accent 1" w:uiPriority="46"/>
+    <w:lsdException w:name="Grid Table 2 Accent 1" w:uiPriority="47"/>
+    <w:lsdException w:name="Grid Table 3 Accent 1" w:uiPriority="48"/>
+    <w:lsdException w:name="Grid Table 4 Accent 1" w:uiPriority="49"/>
+    <w:lsdException w:name="Grid Table 5 Dark Accent 1" w:uiPriority="50"/>
+    <w:lsdException w:name="Grid Table 6 Colorful Accent 1" w:uiPriority="51"/>
+    <w:lsdException w:name="Grid Table 7 Colorful Accent 1" w:uiPriority="52"/>
+    <w:lsdException w:name="Grid Table 1 Light Accent 2" w:uiPriority="46"/>
+    <w:lsdException w:name="Grid Table 2 Accent 2" w:uiPriority="47"/>
+    <w:lsdException w:name="Grid Table 3 Accent 2" w:uiPriority="48"/>
+    <w:lsdException w:name="Grid Table 4 Accent 2" w:uiPriority="49"/>
+    <w:lsdException w:name="Grid Table 5 Dark Accent 2" w:uiPriority="50"/>
+    <w:lsdException w:name="Grid Table 6 Colorful Accent 2" w:uiPriority="51"/>
+    <w:lsdException w:name="Grid Table 7 Colorful Accent 2" w:uiPriority="52"/>
+    <w:lsdException w:name="Grid Table 1 Light Accent 3" w:uiPriority="46"/>
+    <w:lsdException w:name="Grid Table 2 Accent 3" w:uiPriority="47"/>
+    <w:lsdException w:name="Grid Table 3 Accent 3" w:uiPriority="48"/>
+    <w:lsdException w:name="Grid Table 4 Accent 3" w:uiPriority="49"/>
+    <w:lsdException w:name="Grid Table 5 Dark Accent 3" w:uiPriority="50"/>
+    <w:lsdException w:name="Grid Table 6 Colorful Accent 3" w:uiPriority="51"/>
+    <w:lsdException w:name="Grid Table 7 Colorful Accent 3" w:uiPriority="52"/>
+    <w:lsdException w:name="Grid Table 1 Light Accent 4" w:uiPriority="46"/>
+    <w:lsdException w:name="Grid Table 2 Accent 4" w:uiPriority="47"/>
+    <w:lsdException w:name="Grid Table 3 Accent 4" w:uiPriority="48"/>
+    <w:lsdException w:name="Grid Table 4 Accent 4" w:uiPriority="49"/>
+    <w:lsdException w:name="Grid Table 5 Dark Accent 4" w:uiPriority="50"/>
+    <w:lsdException w:name="Grid Table 6 Colorful Accent 4" w:uiPriority="51"/>
+    <w:lsdException w:name="Grid Table 7 Colorful Accent 4" w:uiPriority="52"/>
+    <w:lsdException w:name="Grid Table 1 Light Accent 5" w:uiPriority="46"/>
+    <w:lsdException w:name="Grid Table 2 Accent 5" w:uiPriority="47"/>
+    <w:lsdException w:name="Grid Table 3 Accent 5" w:uiPriority="48"/>
+    <w:lsdException w:name="Grid Table 4 Accent 5" w:uiPriority="49"/>
+    <w:lsdException w:name="Grid Table 5 Dark Accent 5" w:uiPriority="50"/>
+    <w:lsdException w:name="Grid Table 6 Colorful Accent 5" w:uiPriority="51"/>
+    <w:lsdException w:name="Grid Table 7 Colorful Accent 5" w:uiPriority="52"/>
+    <w:lsdException w:name="Grid Table 1 Light Accent 6" w:uiPriority="46"/>
+    <w:lsdException w:name="Grid Table 2 Accent 6" w:uiPriority="47"/>
+    <w:lsdException w:name="Grid Table 3 Accent 6" w:uiPriority="48"/>
+    <w:lsdException w:name="Grid Table 4 Accent 6" w:uiPriority="49"/>
+    <w:lsdException w:name="Grid Table 5 Dark Accent 6" w:uiPriority="50"/>
+    <w:lsdException w:name="Grid Table 6 Colorful Accent 6" w:uiPriority="51"/>
+    <w:lsdException w:name="Grid Table 7 Colorful Accent 6" w:uiPriority="52"/>
+    <w:lsdException w:name="List Table 1 Light" w:uiPriority="46"/>
+    <w:lsdException w:name="List Table 2" w:uiPriority="47"/>
+    <w:lsdException w:name="List Table 3" w:uiPriority="48"/>
+    <w:lsdException w:name="List Table 4" w:uiPriority="49"/>
+    <w:lsdException w:name="List Table 5 Dark" w:uiPriority="50"/>
+    <w:lsdException w:name="List Table 6 Colorful" w:uiPriority="51"/>
+    <w:lsdException w:name="List Table 7 Colorful" w:uiPriority="52"/>
+    <w:lsdException w:name="List Table 1 Light Accent 1" w:uiPriority="46"/>
+    <w:lsdException w:name="List Table 2 Accent 1" w:uiPriority="47"/>
+    <w:lsdException w:name="List Table 3 Accent 1" w:uiPriority="48"/>
+    <w:lsdException w:name="List Table 4 Accent 1" w:uiPriority="49"/>
+    <w:lsdException w:name="List Table 5 Dark Accent 1" w:uiPriority="50"/>
+    <w:lsdException w:name="List Table 6 Colorful Accent 1" w:uiPriority="51"/>
+    <w:lsdException w:name="List Table 7 Colorful Accent 1" w:uiPriority="52"/>
+    <w:lsdException w:name="List Table 1 Light Accent 2" w:uiPriority="46"/>
+    <w:lsdException w:name="List Table 2 Accent 2" w:uiPriority="47"/>
+    <w:lsdException w:name="List Table 3 Accent 2" w:uiPriority="48"/>
+    <w:lsdException w:name="List Table 4 Accent 2" w:uiPriority="49"/>
+    <w:lsdException w:name="List Table 5 Dark Accent 2" w:uiPriority="50"/>
+    <w:lsdException w:name="List Table 6 Colorful Accent 2" w:uiPriority="51"/>
+    <w:lsdException w:name="List Table 7 Colorful Accent 2" w:uiPriority="52"/>
+    <w:lsdException w:name="List Table 1 Light Accent 3" w:uiPriority="46"/>
+    <w:lsdException w:name="List Table 2 Accent 3" w:uiPriority="47"/>
+    <w:lsdException w:name="List Table 3 Accent 3" w:uiPriority="48"/>
+    <w:lsdException w:name="List Table 4 Accent 3" w:uiPriority="49"/>
+    <w:lsdException w:name="List Table 5 Dark Accent 3" w:uiPriority="50"/>
+    <w:lsdException w:name="List Table 6 Colorful Accent 3" w:uiPriority="51"/>
+    <w:lsdException w:name="List Table 7 Colorful Accent 3" w:uiPriority="52"/>
+    <w:lsdException w:name="List Table 1 Light Accent 4" w:uiPriority="46"/>
+    <w:lsdException w:name="List Table 2 Accent 4" w:uiPriority="47"/>
+    <w:lsdException w:name="List Table 3 Accent 4" w:uiPriority="48"/>
+    <w:lsdException w:name="List Table 4 Accent 4" w:uiPriority="49"/>
+    <w:lsdException w:name="List Table 5 Dark Accent 4" w:uiPriority="50"/>
+    <w:lsdException w:name="List Table 6 Colorful Accent 4" w:uiPriority="51"/>
+    <w:lsdException w:name="List Table 7 Colorful Accent 4" w:uiPriority="52"/>
+    <w:lsdException w:name="List Table 1 Light Accent 5" w:uiPriority="46"/>
+    <w:lsdException w:name="List Table 2 Accent 5" w:uiPriority="47"/>
+    <w:lsdException w:name="List Table 3 Accent 5" w:uiPriority="48"/>
+    <w:lsdException w:name="List Table 4 Accent 5" w:uiPriority="49"/>
+    <w:lsdException w:name="List Table 5 Dark Accent 5" w:uiPriority="50"/>
+    <w:lsdException w:name="List Table 6 Colorful Accent 5" w:uiPriority="51"/>
+    <w:lsdException w:name="List Table 7 Colorful Accent 5" w:uiPriority="52"/>
+    <w:lsdException w:name="List Table 1 Light Accent 6" w:uiPriority="46"/>
+    <w:lsdException w:name="List Table 2 Accent 6" w:uiPriority="47"/>
+    <w:lsdException w:name="List Table 3 Accent 6" w:uiPriority="48"/>
+    <w:lsdException w:name="List Table 4 Accent 6" w:uiPriority="49"/>
+    <w:lsdException w:name="List Table 5 Dark Accent 6" w:uiPriority="50"/>
+    <w:lsdException w:name="List Table 6 Colorful Accent 6" w:uiPriority="51"/>
+    <w:lsdException w:name="List Table 7 Colorful Accent 6" w:uiPriority="52"/>
+    <w:lsdException w:name="Mention" w:semiHidden="1" w:unhideWhenUsed="1"/>
+    <w:lsdException w:name="Smart Hyperlink" w:semiHidden="1" w:unhideWhenUsed="1"/>
+    <w:lsdException w:name="Hashtag" w:semiHidden="1" w:unhideWhenUsed="1"/>
+    <w:lsdException w:name="Unresolved Mention" w:semiHidden="1" w:unhideWhenUsed="1"/>
+  </w:latentStyles>
+  <w:style w:type="paragraph" w:default="1" w:styleId="Normal">
+    <w:name w:val="Normal"/>
+    <w:qFormat/>
+  </w:style>
+  <w:style w:type="character" w:default="1" w:styleId="DefaultParagraphFont">
+    <w:name w:val="Default Paragraph Font"/>
+    <w:uiPriority w:val="1"/>
+    <w:semiHidden/>
+    <w:unhideWhenUsed/>
+  </w:style>
+  <w:style w:type="table" w:default="1" w:styleId="TableNormal">
+    <w:name w:val="Normal Table"/>
+    <w:uiPriority w:val="99"/>
+    <w:semiHidden/>
+    <w:unhideWhenUsed/>
+    <w:tblPr>
+      <w:tblInd w:w="0" w:type="dxa"/>
+      <w:tblCellMar>
+        <w:top w:w="0" w:type="dxa"/>
+        <w:left w:w="108" w:type="dxa"/>
+        <w:bottom w:w="0" w:type="dxa"/>
+        <w:right w:w="108" w:type="dxa"/>
+      </w:tblCellMar>
+    </w:tblPr>
+  </w:style>
+  <w:style w:type="numbering" w:default="1" w:styleId="NoList">
+    <w:name w:val="No List"/>
+    <w:uiPriority w:val="99"/>
+    <w:semiHidden/>
+    <w:unhideWhenUsed/>
+  </w:style>
+  <w:style w:type="paragraph" w:customStyle="1" w:styleId="F7CD9BB7B72743A6A1D247BB6665193E">
+    <w:name w:val="F7CD9BB7B72743A6A1D247BB6665193E"/>
+    <w:rsid w:val="00127B6A"/>
+  </w:style>
+  <w:style w:type="paragraph" w:customStyle="1" w:styleId="8AB921F838C94FD6AB5428165C012842">
+    <w:name w:val="8AB921F838C94FD6AB5428165C012842"/>
+    <w:rsid w:val="00127B6A"/>
+  </w:style>
+</w:styles>
+</file>
+
+<file path=word/glossary/webSettings.xml><?xml version="1.0" encoding="utf-8"?>
+<w:webSettings xmlns:mc="http://schemas.openxmlformats.org/markup-compatibility/2006" xmlns:r="http://schemas.openxmlformats.org/officeDocument/2006/relationships" xmlns:w="http://schemas.openxmlformats.org/wordprocessingml/2006/main" xmlns:w14="http://schemas.microsoft.com/office/word/2010/wordml" xmlns:w15="http://schemas.microsoft.com/office/word/2012/wordml" xmlns:w16cid="http://schemas.microsoft.com/office/word/2016/wordml/cid" xmlns:w16se="http://schemas.microsoft.com/office/word/2015/wordml/symex" mc:Ignorable="w14 w15 w16se w16cid">
+  <w:optimizeForBrowser/>
+  <w:allowPNG/>
+</w:webSettings>
 </file>
 
 <file path=word/theme/theme1.xml><?xml version="1.0" encoding="utf-8"?>

</xml_diff>